<commit_message>
salvando arquivo no github
</commit_message>
<xml_diff>
--- a/atividade71396 - 7.docx
+++ b/atividade71396 - 7.docx
@@ -366,42 +366,770 @@
     </w:p>
     <w:p>
       <w:pPr>
+        <w:suppressAutoHyphens w:val="0"/>
+        <w:autoSpaceDE w:val="0"/>
+        <w:autoSpaceDN w:val="0"/>
+        <w:adjustRightInd w:val="0"/>
+        <w:spacing w:after="0" w:line="240" w:lineRule="auto"/>
+        <w:rPr>
+          <w:rFonts w:ascii="Lucida Console" w:eastAsia="Noto Serif CJK SC" w:hAnsi="Lucida Console" w:cs="Lucida Console"/>
+          <w:color w:val="00A89A"/>
+          <w:kern w:val="0"/>
+          <w:sz w:val="18"/>
+          <w:szCs w:val="18"/>
+          <w:lang w:eastAsia="zh-CN"/>
+        </w:rPr>
+      </w:pPr>
+      <w:r>
+        <w:rPr>
+          <w:rFonts w:ascii="Lucida Console" w:eastAsia="Noto Serif CJK SC" w:hAnsi="Lucida Console" w:cs="Lucida Console"/>
+          <w:color w:val="1CA800"/>
+          <w:kern w:val="0"/>
+          <w:sz w:val="18"/>
+          <w:szCs w:val="18"/>
+          <w:lang w:eastAsia="zh-CN"/>
+        </w:rPr>
+        <w:t xml:space="preserve">linop@DESKTOP-ORJEPP1 </w:t>
+      </w:r>
+      <w:r>
+        <w:rPr>
+          <w:rFonts w:ascii="Lucida Console" w:eastAsia="Noto Serif CJK SC" w:hAnsi="Lucida Console" w:cs="Lucida Console"/>
+          <w:color w:val="B148C6"/>
+          <w:kern w:val="0"/>
+          <w:sz w:val="18"/>
+          <w:szCs w:val="18"/>
+          <w:lang w:eastAsia="zh-CN"/>
+        </w:rPr>
+        <w:t xml:space="preserve">MINGW64 </w:t>
+      </w:r>
+      <w:r>
+        <w:rPr>
+          <w:rFonts w:ascii="Lucida Console" w:eastAsia="Noto Serif CJK SC" w:hAnsi="Lucida Console" w:cs="Lucida Console"/>
+          <w:color w:val="C0A000"/>
+          <w:kern w:val="0"/>
+          <w:sz w:val="18"/>
+          <w:szCs w:val="18"/>
+          <w:lang w:eastAsia="zh-CN"/>
+        </w:rPr>
+        <w:t xml:space="preserve">/e/UNIGRAN EAD/6º SEMESTRE/GERÊNCIA DE CONFIGURAÇÃO/Atividades/Repositório </w:t>
+      </w:r>
+      <w:proofErr w:type="spellStart"/>
+      <w:r>
+        <w:rPr>
+          <w:rFonts w:ascii="Lucida Console" w:eastAsia="Noto Serif CJK SC" w:hAnsi="Lucida Console" w:cs="Lucida Console"/>
+          <w:color w:val="C0A000"/>
+          <w:kern w:val="0"/>
+          <w:sz w:val="18"/>
+          <w:szCs w:val="18"/>
+          <w:lang w:eastAsia="zh-CN"/>
+        </w:rPr>
+        <w:t>Git</w:t>
+      </w:r>
+      <w:proofErr w:type="spellEnd"/>
+      <w:r>
+        <w:rPr>
+          <w:rFonts w:ascii="Lucida Console" w:eastAsia="Noto Serif CJK SC" w:hAnsi="Lucida Console" w:cs="Lucida Console"/>
+          <w:color w:val="00A89A"/>
+          <w:kern w:val="0"/>
+          <w:sz w:val="18"/>
+          <w:szCs w:val="18"/>
+          <w:lang w:eastAsia="zh-CN"/>
+        </w:rPr>
+        <w:t xml:space="preserve"> ((05f2af6...))</w:t>
+      </w:r>
+    </w:p>
+    <w:p>
+      <w:pPr>
+        <w:suppressAutoHyphens w:val="0"/>
+        <w:autoSpaceDE w:val="0"/>
+        <w:autoSpaceDN w:val="0"/>
+        <w:adjustRightInd w:val="0"/>
+        <w:spacing w:after="0" w:line="240" w:lineRule="auto"/>
+        <w:rPr>
+          <w:rFonts w:ascii="Lucida Console" w:eastAsia="Noto Serif CJK SC" w:hAnsi="Lucida Console" w:cs="Lucida Console"/>
+          <w:color w:val="auto"/>
+          <w:kern w:val="0"/>
+          <w:sz w:val="18"/>
+          <w:szCs w:val="18"/>
+          <w:lang w:eastAsia="zh-CN"/>
+        </w:rPr>
+      </w:pPr>
+      <w:r>
+        <w:rPr>
+          <w:rFonts w:ascii="Lucida Console" w:eastAsia="Noto Serif CJK SC" w:hAnsi="Lucida Console" w:cs="Lucida Console"/>
+          <w:color w:val="auto"/>
+          <w:kern w:val="0"/>
+          <w:sz w:val="18"/>
+          <w:szCs w:val="18"/>
+          <w:lang w:eastAsia="zh-CN"/>
+        </w:rPr>
+        <w:t xml:space="preserve">$ </w:t>
+      </w:r>
+      <w:proofErr w:type="spellStart"/>
+      <w:r>
+        <w:rPr>
+          <w:rFonts w:ascii="Lucida Console" w:eastAsia="Noto Serif CJK SC" w:hAnsi="Lucida Console" w:cs="Lucida Console"/>
+          <w:color w:val="auto"/>
+          <w:kern w:val="0"/>
+          <w:sz w:val="18"/>
+          <w:szCs w:val="18"/>
+          <w:lang w:eastAsia="zh-CN"/>
+        </w:rPr>
+        <w:t>git</w:t>
+      </w:r>
+      <w:proofErr w:type="spellEnd"/>
+      <w:r>
+        <w:rPr>
+          <w:rFonts w:ascii="Lucida Console" w:eastAsia="Noto Serif CJK SC" w:hAnsi="Lucida Console" w:cs="Lucida Console"/>
+          <w:color w:val="auto"/>
+          <w:kern w:val="0"/>
+          <w:sz w:val="18"/>
+          <w:szCs w:val="18"/>
+          <w:lang w:eastAsia="zh-CN"/>
+        </w:rPr>
+        <w:t xml:space="preserve"> </w:t>
+      </w:r>
+      <w:proofErr w:type="spellStart"/>
+      <w:r>
+        <w:rPr>
+          <w:rFonts w:ascii="Lucida Console" w:eastAsia="Noto Serif CJK SC" w:hAnsi="Lucida Console" w:cs="Lucida Console"/>
+          <w:color w:val="auto"/>
+          <w:kern w:val="0"/>
+          <w:sz w:val="18"/>
+          <w:szCs w:val="18"/>
+          <w:lang w:eastAsia="zh-CN"/>
+        </w:rPr>
+        <w:t>config</w:t>
+      </w:r>
+      <w:proofErr w:type="spellEnd"/>
+      <w:r>
+        <w:rPr>
+          <w:rFonts w:ascii="Lucida Console" w:eastAsia="Noto Serif CJK SC" w:hAnsi="Lucida Console" w:cs="Lucida Console"/>
+          <w:color w:val="auto"/>
+          <w:kern w:val="0"/>
+          <w:sz w:val="18"/>
+          <w:szCs w:val="18"/>
+          <w:lang w:eastAsia="zh-CN"/>
+        </w:rPr>
+        <w:t xml:space="preserve"> --global user.name</w:t>
+      </w:r>
+    </w:p>
+    <w:p>
+      <w:pPr>
+        <w:suppressAutoHyphens w:val="0"/>
+        <w:autoSpaceDE w:val="0"/>
+        <w:autoSpaceDN w:val="0"/>
+        <w:adjustRightInd w:val="0"/>
+        <w:spacing w:after="0" w:line="240" w:lineRule="auto"/>
+        <w:rPr>
+          <w:rFonts w:ascii="Lucida Console" w:eastAsia="Noto Serif CJK SC" w:hAnsi="Lucida Console" w:cs="Lucida Console"/>
+          <w:color w:val="auto"/>
+          <w:kern w:val="0"/>
+          <w:sz w:val="18"/>
+          <w:szCs w:val="18"/>
+          <w:lang w:eastAsia="zh-CN"/>
+        </w:rPr>
+      </w:pPr>
+      <w:r>
+        <w:rPr>
+          <w:rFonts w:ascii="Lucida Console" w:eastAsia="Noto Serif CJK SC" w:hAnsi="Lucida Console" w:cs="Lucida Console"/>
+          <w:color w:val="auto"/>
+          <w:kern w:val="0"/>
+          <w:sz w:val="18"/>
+          <w:szCs w:val="18"/>
+          <w:lang w:eastAsia="zh-CN"/>
+        </w:rPr>
+        <w:t>Sergio Lino Pereira</w:t>
+      </w:r>
+    </w:p>
+    <w:p>
+      <w:pPr>
+        <w:suppressAutoHyphens w:val="0"/>
+        <w:autoSpaceDE w:val="0"/>
+        <w:autoSpaceDN w:val="0"/>
+        <w:adjustRightInd w:val="0"/>
+        <w:spacing w:after="0" w:line="240" w:lineRule="auto"/>
+        <w:rPr>
+          <w:rFonts w:ascii="Lucida Console" w:eastAsia="Noto Serif CJK SC" w:hAnsi="Lucida Console" w:cs="Lucida Console"/>
+          <w:color w:val="auto"/>
+          <w:kern w:val="0"/>
+          <w:sz w:val="18"/>
+          <w:szCs w:val="18"/>
+          <w:lang w:eastAsia="zh-CN"/>
+        </w:rPr>
+      </w:pPr>
+    </w:p>
+    <w:p>
+      <w:pPr>
+        <w:suppressAutoHyphens w:val="0"/>
+        <w:autoSpaceDE w:val="0"/>
+        <w:autoSpaceDN w:val="0"/>
+        <w:adjustRightInd w:val="0"/>
+        <w:spacing w:after="0" w:line="240" w:lineRule="auto"/>
+        <w:rPr>
+          <w:rFonts w:ascii="Lucida Console" w:eastAsia="Noto Serif CJK SC" w:hAnsi="Lucida Console" w:cs="Lucida Console"/>
+          <w:color w:val="00A89A"/>
+          <w:kern w:val="0"/>
+          <w:sz w:val="18"/>
+          <w:szCs w:val="18"/>
+          <w:lang w:eastAsia="zh-CN"/>
+        </w:rPr>
+      </w:pPr>
+      <w:r>
+        <w:rPr>
+          <w:rFonts w:ascii="Lucida Console" w:eastAsia="Noto Serif CJK SC" w:hAnsi="Lucida Console" w:cs="Lucida Console"/>
+          <w:color w:val="1CA800"/>
+          <w:kern w:val="0"/>
+          <w:sz w:val="18"/>
+          <w:szCs w:val="18"/>
+          <w:lang w:eastAsia="zh-CN"/>
+        </w:rPr>
+        <w:t xml:space="preserve">linop@DESKTOP-ORJEPP1 </w:t>
+      </w:r>
+      <w:r>
+        <w:rPr>
+          <w:rFonts w:ascii="Lucida Console" w:eastAsia="Noto Serif CJK SC" w:hAnsi="Lucida Console" w:cs="Lucida Console"/>
+          <w:color w:val="B148C6"/>
+          <w:kern w:val="0"/>
+          <w:sz w:val="18"/>
+          <w:szCs w:val="18"/>
+          <w:lang w:eastAsia="zh-CN"/>
+        </w:rPr>
+        <w:t xml:space="preserve">MINGW64 </w:t>
+      </w:r>
+      <w:r>
+        <w:rPr>
+          <w:rFonts w:ascii="Lucida Console" w:eastAsia="Noto Serif CJK SC" w:hAnsi="Lucida Console" w:cs="Lucida Console"/>
+          <w:color w:val="C0A000"/>
+          <w:kern w:val="0"/>
+          <w:sz w:val="18"/>
+          <w:szCs w:val="18"/>
+          <w:lang w:eastAsia="zh-CN"/>
+        </w:rPr>
+        <w:t xml:space="preserve">/e/UNIGRAN EAD/6º SEMESTRE/GERÊNCIA DE CONFIGURAÇÃO/Atividades/Repositório </w:t>
+      </w:r>
+      <w:proofErr w:type="spellStart"/>
+      <w:r>
+        <w:rPr>
+          <w:rFonts w:ascii="Lucida Console" w:eastAsia="Noto Serif CJK SC" w:hAnsi="Lucida Console" w:cs="Lucida Console"/>
+          <w:color w:val="C0A000"/>
+          <w:kern w:val="0"/>
+          <w:sz w:val="18"/>
+          <w:szCs w:val="18"/>
+          <w:lang w:eastAsia="zh-CN"/>
+        </w:rPr>
+        <w:t>Git</w:t>
+      </w:r>
+      <w:proofErr w:type="spellEnd"/>
+      <w:r>
+        <w:rPr>
+          <w:rFonts w:ascii="Lucida Console" w:eastAsia="Noto Serif CJK SC" w:hAnsi="Lucida Console" w:cs="Lucida Console"/>
+          <w:color w:val="00A89A"/>
+          <w:kern w:val="0"/>
+          <w:sz w:val="18"/>
+          <w:szCs w:val="18"/>
+          <w:lang w:eastAsia="zh-CN"/>
+        </w:rPr>
+        <w:t xml:space="preserve"> ((05f2af6...))</w:t>
+      </w:r>
+    </w:p>
+    <w:p>
+      <w:pPr>
+        <w:suppressAutoHyphens w:val="0"/>
+        <w:autoSpaceDE w:val="0"/>
+        <w:autoSpaceDN w:val="0"/>
+        <w:adjustRightInd w:val="0"/>
+        <w:spacing w:after="0" w:line="240" w:lineRule="auto"/>
+        <w:rPr>
+          <w:rFonts w:ascii="Lucida Console" w:eastAsia="Noto Serif CJK SC" w:hAnsi="Lucida Console" w:cs="Lucida Console"/>
+          <w:color w:val="auto"/>
+          <w:kern w:val="0"/>
+          <w:sz w:val="18"/>
+          <w:szCs w:val="18"/>
+          <w:lang w:eastAsia="zh-CN"/>
+        </w:rPr>
+      </w:pPr>
+      <w:r>
+        <w:rPr>
+          <w:rFonts w:ascii="Lucida Console" w:eastAsia="Noto Serif CJK SC" w:hAnsi="Lucida Console" w:cs="Lucida Console"/>
+          <w:color w:val="auto"/>
+          <w:kern w:val="0"/>
+          <w:sz w:val="18"/>
+          <w:szCs w:val="18"/>
+          <w:lang w:eastAsia="zh-CN"/>
+        </w:rPr>
+        <w:t xml:space="preserve">$ </w:t>
+      </w:r>
+      <w:proofErr w:type="spellStart"/>
+      <w:r>
+        <w:rPr>
+          <w:rFonts w:ascii="Lucida Console" w:eastAsia="Noto Serif CJK SC" w:hAnsi="Lucida Console" w:cs="Lucida Console"/>
+          <w:color w:val="auto"/>
+          <w:kern w:val="0"/>
+          <w:sz w:val="18"/>
+          <w:szCs w:val="18"/>
+          <w:lang w:eastAsia="zh-CN"/>
+        </w:rPr>
+        <w:t>git</w:t>
+      </w:r>
+      <w:proofErr w:type="spellEnd"/>
+      <w:r>
+        <w:rPr>
+          <w:rFonts w:ascii="Lucida Console" w:eastAsia="Noto Serif CJK SC" w:hAnsi="Lucida Console" w:cs="Lucida Console"/>
+          <w:color w:val="auto"/>
+          <w:kern w:val="0"/>
+          <w:sz w:val="18"/>
+          <w:szCs w:val="18"/>
+          <w:lang w:eastAsia="zh-CN"/>
+        </w:rPr>
+        <w:t xml:space="preserve"> </w:t>
+      </w:r>
+      <w:proofErr w:type="spellStart"/>
+      <w:r>
+        <w:rPr>
+          <w:rFonts w:ascii="Lucida Console" w:eastAsia="Noto Serif CJK SC" w:hAnsi="Lucida Console" w:cs="Lucida Console"/>
+          <w:color w:val="auto"/>
+          <w:kern w:val="0"/>
+          <w:sz w:val="18"/>
+          <w:szCs w:val="18"/>
+          <w:lang w:eastAsia="zh-CN"/>
+        </w:rPr>
+        <w:t>config</w:t>
+      </w:r>
+      <w:proofErr w:type="spellEnd"/>
+      <w:r>
+        <w:rPr>
+          <w:rFonts w:ascii="Lucida Console" w:eastAsia="Noto Serif CJK SC" w:hAnsi="Lucida Console" w:cs="Lucida Console"/>
+          <w:color w:val="auto"/>
+          <w:kern w:val="0"/>
+          <w:sz w:val="18"/>
+          <w:szCs w:val="18"/>
+          <w:lang w:eastAsia="zh-CN"/>
+        </w:rPr>
+        <w:t xml:space="preserve"> --global </w:t>
+      </w:r>
+      <w:proofErr w:type="spellStart"/>
+      <w:proofErr w:type="gramStart"/>
+      <w:r>
+        <w:rPr>
+          <w:rFonts w:ascii="Lucida Console" w:eastAsia="Noto Serif CJK SC" w:hAnsi="Lucida Console" w:cs="Lucida Console"/>
+          <w:color w:val="auto"/>
+          <w:kern w:val="0"/>
+          <w:sz w:val="18"/>
+          <w:szCs w:val="18"/>
+          <w:lang w:eastAsia="zh-CN"/>
+        </w:rPr>
+        <w:t>user.email</w:t>
+      </w:r>
+      <w:proofErr w:type="spellEnd"/>
+      <w:proofErr w:type="gramEnd"/>
+    </w:p>
+    <w:p>
+      <w:pPr>
+        <w:suppressAutoHyphens w:val="0"/>
+        <w:autoSpaceDE w:val="0"/>
+        <w:autoSpaceDN w:val="0"/>
+        <w:adjustRightInd w:val="0"/>
+        <w:spacing w:after="0" w:line="240" w:lineRule="auto"/>
+        <w:rPr>
+          <w:rFonts w:ascii="Lucida Console" w:eastAsia="Noto Serif CJK SC" w:hAnsi="Lucida Console" w:cs="Lucida Console"/>
+          <w:color w:val="auto"/>
+          <w:kern w:val="0"/>
+          <w:sz w:val="18"/>
+          <w:szCs w:val="18"/>
+          <w:lang w:eastAsia="zh-CN"/>
+        </w:rPr>
+      </w:pPr>
+      <w:r>
+        <w:rPr>
+          <w:rFonts w:ascii="Lucida Console" w:eastAsia="Noto Serif CJK SC" w:hAnsi="Lucida Console" w:cs="Lucida Console"/>
+          <w:color w:val="auto"/>
+          <w:kern w:val="0"/>
+          <w:sz w:val="18"/>
+          <w:szCs w:val="18"/>
+          <w:lang w:eastAsia="zh-CN"/>
+        </w:rPr>
+        <w:t>auditoriasergio@hotmail.com</w:t>
+      </w:r>
+    </w:p>
+    <w:p>
+      <w:pPr>
+        <w:suppressAutoHyphens w:val="0"/>
+        <w:autoSpaceDE w:val="0"/>
+        <w:autoSpaceDN w:val="0"/>
+        <w:adjustRightInd w:val="0"/>
+        <w:spacing w:after="0" w:line="240" w:lineRule="auto"/>
+        <w:rPr>
+          <w:rFonts w:ascii="Lucida Console" w:eastAsia="Noto Serif CJK SC" w:hAnsi="Lucida Console" w:cs="Lucida Console"/>
+          <w:color w:val="1CA800"/>
+          <w:kern w:val="0"/>
+          <w:sz w:val="18"/>
+          <w:szCs w:val="18"/>
+          <w:lang w:eastAsia="zh-CN"/>
+        </w:rPr>
+      </w:pPr>
+    </w:p>
+    <w:p>
+      <w:pPr>
+        <w:suppressAutoHyphens w:val="0"/>
+        <w:autoSpaceDE w:val="0"/>
+        <w:autoSpaceDN w:val="0"/>
+        <w:adjustRightInd w:val="0"/>
+        <w:spacing w:after="0" w:line="240" w:lineRule="auto"/>
+        <w:rPr>
+          <w:rFonts w:ascii="Lucida Console" w:eastAsia="Noto Serif CJK SC" w:hAnsi="Lucida Console" w:cs="Lucida Console"/>
+          <w:color w:val="00A89A"/>
+          <w:kern w:val="0"/>
+          <w:sz w:val="18"/>
+          <w:szCs w:val="18"/>
+          <w:lang w:eastAsia="zh-CN"/>
+        </w:rPr>
+      </w:pPr>
+      <w:r>
+        <w:rPr>
+          <w:rFonts w:ascii="Lucida Console" w:eastAsia="Noto Serif CJK SC" w:hAnsi="Lucida Console" w:cs="Lucida Console"/>
+          <w:color w:val="1CA800"/>
+          <w:kern w:val="0"/>
+          <w:sz w:val="18"/>
+          <w:szCs w:val="18"/>
+          <w:lang w:eastAsia="zh-CN"/>
+        </w:rPr>
+        <w:t xml:space="preserve">linop@DESKTOP-ORJEPP1 </w:t>
+      </w:r>
+      <w:r>
+        <w:rPr>
+          <w:rFonts w:ascii="Lucida Console" w:eastAsia="Noto Serif CJK SC" w:hAnsi="Lucida Console" w:cs="Lucida Console"/>
+          <w:color w:val="B148C6"/>
+          <w:kern w:val="0"/>
+          <w:sz w:val="18"/>
+          <w:szCs w:val="18"/>
+          <w:lang w:eastAsia="zh-CN"/>
+        </w:rPr>
+        <w:t xml:space="preserve">MINGW64 </w:t>
+      </w:r>
+      <w:r>
+        <w:rPr>
+          <w:rFonts w:ascii="Lucida Console" w:eastAsia="Noto Serif CJK SC" w:hAnsi="Lucida Console" w:cs="Lucida Console"/>
+          <w:color w:val="C0A000"/>
+          <w:kern w:val="0"/>
+          <w:sz w:val="18"/>
+          <w:szCs w:val="18"/>
+          <w:lang w:eastAsia="zh-CN"/>
+        </w:rPr>
+        <w:t xml:space="preserve">/e/UNIGRAN EAD/6º SEMESTRE/GERÊNCIA DE CONFIGURAÇÃO/Atividades/Repositório </w:t>
+      </w:r>
+      <w:proofErr w:type="spellStart"/>
+      <w:r>
+        <w:rPr>
+          <w:rFonts w:ascii="Lucida Console" w:eastAsia="Noto Serif CJK SC" w:hAnsi="Lucida Console" w:cs="Lucida Console"/>
+          <w:color w:val="C0A000"/>
+          <w:kern w:val="0"/>
+          <w:sz w:val="18"/>
+          <w:szCs w:val="18"/>
+          <w:lang w:eastAsia="zh-CN"/>
+        </w:rPr>
+        <w:t>Git</w:t>
+      </w:r>
+      <w:proofErr w:type="spellEnd"/>
+      <w:r>
+        <w:rPr>
+          <w:rFonts w:ascii="Lucida Console" w:eastAsia="Noto Serif CJK SC" w:hAnsi="Lucida Console" w:cs="Lucida Console"/>
+          <w:color w:val="00A89A"/>
+          <w:kern w:val="0"/>
+          <w:sz w:val="18"/>
+          <w:szCs w:val="18"/>
+          <w:lang w:eastAsia="zh-CN"/>
+        </w:rPr>
+        <w:t xml:space="preserve"> ((05f2af6...))</w:t>
+      </w:r>
+    </w:p>
+    <w:p>
+      <w:pPr>
+        <w:suppressAutoHyphens w:val="0"/>
+        <w:autoSpaceDE w:val="0"/>
+        <w:autoSpaceDN w:val="0"/>
+        <w:adjustRightInd w:val="0"/>
+        <w:spacing w:after="0" w:line="240" w:lineRule="auto"/>
+        <w:rPr>
+          <w:rFonts w:ascii="Lucida Console" w:eastAsia="Noto Serif CJK SC" w:hAnsi="Lucida Console" w:cs="Lucida Console"/>
+          <w:color w:val="auto"/>
+          <w:kern w:val="0"/>
+          <w:sz w:val="18"/>
+          <w:szCs w:val="18"/>
+          <w:lang w:eastAsia="zh-CN"/>
+        </w:rPr>
+      </w:pPr>
+      <w:r>
+        <w:rPr>
+          <w:rFonts w:ascii="Lucida Console" w:eastAsia="Noto Serif CJK SC" w:hAnsi="Lucida Console" w:cs="Lucida Console"/>
+          <w:color w:val="auto"/>
+          <w:kern w:val="0"/>
+          <w:sz w:val="18"/>
+          <w:szCs w:val="18"/>
+          <w:lang w:eastAsia="zh-CN"/>
+        </w:rPr>
+        <w:t xml:space="preserve">$ </w:t>
+      </w:r>
+      <w:proofErr w:type="spellStart"/>
+      <w:r>
+        <w:rPr>
+          <w:rFonts w:ascii="Lucida Console" w:eastAsia="Noto Serif CJK SC" w:hAnsi="Lucida Console" w:cs="Lucida Console"/>
+          <w:color w:val="auto"/>
+          <w:kern w:val="0"/>
+          <w:sz w:val="18"/>
+          <w:szCs w:val="18"/>
+          <w:lang w:eastAsia="zh-CN"/>
+        </w:rPr>
+        <w:t>git</w:t>
+      </w:r>
+      <w:proofErr w:type="spellEnd"/>
+      <w:r>
+        <w:rPr>
+          <w:rFonts w:ascii="Lucida Console" w:eastAsia="Noto Serif CJK SC" w:hAnsi="Lucida Console" w:cs="Lucida Console"/>
+          <w:color w:val="auto"/>
+          <w:kern w:val="0"/>
+          <w:sz w:val="18"/>
+          <w:szCs w:val="18"/>
+          <w:lang w:eastAsia="zh-CN"/>
+        </w:rPr>
+        <w:t xml:space="preserve"> log</w:t>
+      </w:r>
+    </w:p>
+    <w:p>
+      <w:pPr>
+        <w:suppressAutoHyphens w:val="0"/>
+        <w:autoSpaceDE w:val="0"/>
+        <w:autoSpaceDN w:val="0"/>
+        <w:adjustRightInd w:val="0"/>
+        <w:spacing w:after="0" w:line="240" w:lineRule="auto"/>
+        <w:rPr>
+          <w:rFonts w:ascii="Lucida Console" w:eastAsia="Noto Serif CJK SC" w:hAnsi="Lucida Console" w:cs="Lucida Console"/>
+          <w:color w:val="C0A000"/>
+          <w:kern w:val="0"/>
+          <w:sz w:val="18"/>
+          <w:szCs w:val="18"/>
+          <w:lang w:eastAsia="zh-CN"/>
+        </w:rPr>
+      </w:pPr>
+      <w:proofErr w:type="spellStart"/>
+      <w:r>
+        <w:rPr>
+          <w:rFonts w:ascii="Lucida Console" w:eastAsia="Noto Serif CJK SC" w:hAnsi="Lucida Console" w:cs="Lucida Console"/>
+          <w:color w:val="C0A000"/>
+          <w:kern w:val="0"/>
+          <w:sz w:val="18"/>
+          <w:szCs w:val="18"/>
+          <w:lang w:eastAsia="zh-CN"/>
+        </w:rPr>
+        <w:t>commit</w:t>
+      </w:r>
+      <w:proofErr w:type="spellEnd"/>
+      <w:r>
+        <w:rPr>
+          <w:rFonts w:ascii="Lucida Console" w:eastAsia="Noto Serif CJK SC" w:hAnsi="Lucida Console" w:cs="Lucida Console"/>
+          <w:color w:val="C0A000"/>
+          <w:kern w:val="0"/>
+          <w:sz w:val="18"/>
+          <w:szCs w:val="18"/>
+          <w:lang w:eastAsia="zh-CN"/>
+        </w:rPr>
+        <w:t xml:space="preserve"> 05f2af667ce3ad560ffb2ea8f7747735e616be8d (</w:t>
+      </w:r>
+      <w:r>
+        <w:rPr>
+          <w:rFonts w:ascii="Lucida Console" w:eastAsia="Noto Serif CJK SC" w:hAnsi="Lucida Console" w:cs="Lucida Console"/>
+          <w:color w:val="00F0F0"/>
+          <w:kern w:val="0"/>
+          <w:sz w:val="18"/>
+          <w:szCs w:val="18"/>
+          <w:lang w:eastAsia="zh-CN"/>
+        </w:rPr>
+        <w:t>HEAD</w:t>
+      </w:r>
+      <w:r>
+        <w:rPr>
+          <w:rFonts w:ascii="Lucida Console" w:eastAsia="Noto Serif CJK SC" w:hAnsi="Lucida Console" w:cs="Lucida Console"/>
+          <w:color w:val="C0A000"/>
+          <w:kern w:val="0"/>
+          <w:sz w:val="18"/>
+          <w:szCs w:val="18"/>
+          <w:lang w:eastAsia="zh-CN"/>
+        </w:rPr>
+        <w:t>)</w:t>
+      </w:r>
+    </w:p>
+    <w:p>
+      <w:pPr>
+        <w:suppressAutoHyphens w:val="0"/>
+        <w:autoSpaceDE w:val="0"/>
+        <w:autoSpaceDN w:val="0"/>
+        <w:adjustRightInd w:val="0"/>
+        <w:spacing w:after="0" w:line="240" w:lineRule="auto"/>
+        <w:rPr>
+          <w:rFonts w:ascii="Lucida Console" w:eastAsia="Noto Serif CJK SC" w:hAnsi="Lucida Console" w:cs="Lucida Console"/>
+          <w:color w:val="auto"/>
+          <w:kern w:val="0"/>
+          <w:sz w:val="18"/>
+          <w:szCs w:val="18"/>
+          <w:lang w:eastAsia="zh-CN"/>
+        </w:rPr>
+      </w:pPr>
+      <w:proofErr w:type="spellStart"/>
+      <w:r>
+        <w:rPr>
+          <w:rFonts w:ascii="Lucida Console" w:eastAsia="Noto Serif CJK SC" w:hAnsi="Lucida Console" w:cs="Lucida Console"/>
+          <w:color w:val="auto"/>
+          <w:kern w:val="0"/>
+          <w:sz w:val="18"/>
+          <w:szCs w:val="18"/>
+          <w:lang w:eastAsia="zh-CN"/>
+        </w:rPr>
+        <w:t>Author</w:t>
+      </w:r>
+      <w:proofErr w:type="spellEnd"/>
+      <w:r>
+        <w:rPr>
+          <w:rFonts w:ascii="Lucida Console" w:eastAsia="Noto Serif CJK SC" w:hAnsi="Lucida Console" w:cs="Lucida Console"/>
+          <w:color w:val="auto"/>
+          <w:kern w:val="0"/>
+          <w:sz w:val="18"/>
+          <w:szCs w:val="18"/>
+          <w:lang w:eastAsia="zh-CN"/>
+        </w:rPr>
+        <w:t>: Sergio Lino Pereira &lt;auditoriasergio@hotmail.com&gt;</w:t>
+      </w:r>
+    </w:p>
+    <w:p>
+      <w:pPr>
+        <w:suppressAutoHyphens w:val="0"/>
+        <w:autoSpaceDE w:val="0"/>
+        <w:autoSpaceDN w:val="0"/>
+        <w:adjustRightInd w:val="0"/>
+        <w:spacing w:after="0" w:line="240" w:lineRule="auto"/>
+        <w:rPr>
+          <w:rFonts w:ascii="Lucida Console" w:eastAsia="Noto Serif CJK SC" w:hAnsi="Lucida Console" w:cs="Lucida Console"/>
+          <w:color w:val="auto"/>
+          <w:kern w:val="0"/>
+          <w:sz w:val="18"/>
+          <w:szCs w:val="18"/>
+          <w:lang w:eastAsia="zh-CN"/>
+        </w:rPr>
+      </w:pPr>
+      <w:r>
+        <w:rPr>
+          <w:rFonts w:ascii="Lucida Console" w:eastAsia="Noto Serif CJK SC" w:hAnsi="Lucida Console" w:cs="Lucida Console"/>
+          <w:color w:val="auto"/>
+          <w:kern w:val="0"/>
+          <w:sz w:val="18"/>
+          <w:szCs w:val="18"/>
+          <w:lang w:eastAsia="zh-CN"/>
+        </w:rPr>
+        <w:t xml:space="preserve">Date:   </w:t>
+      </w:r>
+      <w:proofErr w:type="spellStart"/>
+      <w:r>
+        <w:rPr>
+          <w:rFonts w:ascii="Lucida Console" w:eastAsia="Noto Serif CJK SC" w:hAnsi="Lucida Console" w:cs="Lucida Console"/>
+          <w:color w:val="auto"/>
+          <w:kern w:val="0"/>
+          <w:sz w:val="18"/>
+          <w:szCs w:val="18"/>
+          <w:lang w:eastAsia="zh-CN"/>
+        </w:rPr>
+        <w:t>Fri</w:t>
+      </w:r>
+      <w:proofErr w:type="spellEnd"/>
+      <w:r>
+        <w:rPr>
+          <w:rFonts w:ascii="Lucida Console" w:eastAsia="Noto Serif CJK SC" w:hAnsi="Lucida Console" w:cs="Lucida Console"/>
+          <w:color w:val="auto"/>
+          <w:kern w:val="0"/>
+          <w:sz w:val="18"/>
+          <w:szCs w:val="18"/>
+          <w:lang w:eastAsia="zh-CN"/>
+        </w:rPr>
+        <w:t xml:space="preserve"> </w:t>
+      </w:r>
+      <w:proofErr w:type="spellStart"/>
+      <w:r>
+        <w:rPr>
+          <w:rFonts w:ascii="Lucida Console" w:eastAsia="Noto Serif CJK SC" w:hAnsi="Lucida Console" w:cs="Lucida Console"/>
+          <w:color w:val="auto"/>
+          <w:kern w:val="0"/>
+          <w:sz w:val="18"/>
+          <w:szCs w:val="18"/>
+          <w:lang w:eastAsia="zh-CN"/>
+        </w:rPr>
+        <w:t>Sep</w:t>
+      </w:r>
+      <w:proofErr w:type="spellEnd"/>
+      <w:r>
+        <w:rPr>
+          <w:rFonts w:ascii="Lucida Console" w:eastAsia="Noto Serif CJK SC" w:hAnsi="Lucida Console" w:cs="Lucida Console"/>
+          <w:color w:val="auto"/>
+          <w:kern w:val="0"/>
+          <w:sz w:val="18"/>
+          <w:szCs w:val="18"/>
+          <w:lang w:eastAsia="zh-CN"/>
+        </w:rPr>
+        <w:t xml:space="preserve"> 16 18:47:52 2022 -0400</w:t>
+      </w:r>
+    </w:p>
+    <w:p>
+      <w:pPr>
+        <w:suppressAutoHyphens w:val="0"/>
+        <w:autoSpaceDE w:val="0"/>
+        <w:autoSpaceDN w:val="0"/>
+        <w:adjustRightInd w:val="0"/>
+        <w:spacing w:after="0" w:line="240" w:lineRule="auto"/>
+        <w:rPr>
+          <w:rFonts w:ascii="Lucida Console" w:eastAsia="Noto Serif CJK SC" w:hAnsi="Lucida Console" w:cs="Lucida Console"/>
+          <w:color w:val="auto"/>
+          <w:kern w:val="0"/>
+          <w:sz w:val="18"/>
+          <w:szCs w:val="18"/>
+          <w:lang w:eastAsia="zh-CN"/>
+        </w:rPr>
+      </w:pPr>
+    </w:p>
+    <w:p>
+      <w:pPr>
+        <w:suppressAutoHyphens w:val="0"/>
+        <w:autoSpaceDE w:val="0"/>
+        <w:autoSpaceDN w:val="0"/>
+        <w:adjustRightInd w:val="0"/>
+        <w:spacing w:after="0" w:line="240" w:lineRule="auto"/>
+        <w:rPr>
+          <w:rFonts w:ascii="Lucida Console" w:eastAsia="Noto Serif CJK SC" w:hAnsi="Lucida Console" w:cs="Lucida Console"/>
+          <w:color w:val="auto"/>
+          <w:kern w:val="0"/>
+          <w:sz w:val="18"/>
+          <w:szCs w:val="18"/>
+          <w:lang w:eastAsia="zh-CN"/>
+        </w:rPr>
+      </w:pPr>
+      <w:r>
+        <w:rPr>
+          <w:rFonts w:ascii="Lucida Console" w:eastAsia="Noto Serif CJK SC" w:hAnsi="Lucida Console" w:cs="Lucida Console"/>
+          <w:color w:val="auto"/>
+          <w:kern w:val="0"/>
+          <w:sz w:val="18"/>
+          <w:szCs w:val="18"/>
+          <w:lang w:eastAsia="zh-CN"/>
+        </w:rPr>
+        <w:t xml:space="preserve">    IMC</w:t>
+      </w:r>
+    </w:p>
+    <w:p>
+      <w:pPr>
         <w:pStyle w:val="PargrafodaLista"/>
         <w:ind w:left="0"/>
         <w:jc w:val="both"/>
         <w:rPr>
-          <w:rFonts w:ascii="arial;sans-serif" w:hAnsi="arial;sans-serif"/>
           <w:b/>
           <w:bCs/>
         </w:rPr>
       </w:pPr>
-    </w:p>
-    <w:p>
-      <w:pPr>
-        <w:pStyle w:val="PargrafodaLista"/>
-        <w:ind w:left="0"/>
-        <w:jc w:val="both"/>
-        <w:rPr>
-          <w:b/>
-          <w:bCs/>
-        </w:rPr>
-      </w:pPr>
-      <w:r>
-        <w:rPr>
-          <w:rFonts w:ascii="arial;sans-serif" w:hAnsi="arial;sans-serif"/>
-          <w:b/>
-          <w:bCs/>
-        </w:rPr>
-        <w:t>Erro Corrigido</w:t>
-      </w:r>
-      <w:r>
-        <w:rPr>
-          <w:rFonts w:ascii="arial;sans-serif" w:hAnsi="arial;sans-serif"/>
-          <w:b/>
-          <w:bCs/>
-        </w:rPr>
-        <w:t>!!</w:t>
-      </w:r>
       <w:r>
         <w:rPr>
           <w:rFonts w:ascii="arial;sans-serif" w:hAnsi="arial;sans-serif"/>

</xml_diff>